<commit_message>
Update Digital Science Task Write Up.docx
</commit_message>
<xml_diff>
--- a/Digital Science Task Write Up.docx
+++ b/Digital Science Task Write Up.docx
@@ -1,6 +1,6 @@
 
 <file path=word/document.xml><?xml version="1.0" encoding="utf-8"?>
-<w:document xmlns:mc="http://schemas.openxmlformats.org/markup-compatibility/2006" xmlns:o="urn:schemas-microsoft-com:office:office" xmlns:r="http://schemas.openxmlformats.org/officeDocument/2006/relationships" xmlns:m="http://schemas.openxmlformats.org/officeDocument/2006/math" xmlns:v="urn:schemas-microsoft-com:vml" xmlns:wp="http://schemas.openxmlformats.org/drawingml/2006/wordprocessingDrawing" xmlns:w10="urn:schemas-microsoft-com:office:word" xmlns:w="http://schemas.openxmlformats.org/wordprocessingml/2006/main" xmlns:wne="http://schemas.microsoft.com/office/word/2006/wordml" xmlns:sl="http://schemas.openxmlformats.org/schemaLibrary/2006/main" xmlns:a="http://schemas.openxmlformats.org/drawingml/2006/main" xmlns:pic="http://schemas.openxmlformats.org/drawingml/2006/picture" xmlns:c="http://schemas.openxmlformats.org/drawingml/2006/chart" xmlns:lc="http://schemas.openxmlformats.org/drawingml/2006/lockedCanvas" xmlns:dgm="http://schemas.openxmlformats.org/drawingml/2006/diagram" xmlns:wps="http://schemas.microsoft.com/office/word/2010/wordprocessingShape" xmlns:wpg="http://schemas.microsoft.com/office/word/2010/wordprocessingGroup" xmlns:w14="http://schemas.microsoft.com/office/word/2010/wordml" xmlns:w15="http://schemas.microsoft.com/office/word/2012/wordml">
+<w:document xmlns:wpc="http://schemas.microsoft.com/office/word/2010/wordprocessingCanvas" xmlns:cx="http://schemas.microsoft.com/office/drawing/2014/chartex" xmlns:cx1="http://schemas.microsoft.com/office/drawing/2015/9/8/chartex" xmlns:cx2="http://schemas.microsoft.com/office/drawing/2015/10/21/chartex" xmlns:cx3="http://schemas.microsoft.com/office/drawing/2016/5/9/chartex" xmlns:cx4="http://schemas.microsoft.com/office/drawing/2016/5/10/chartex" xmlns:cx5="http://schemas.microsoft.com/office/drawing/2016/5/11/chartex" xmlns:cx6="http://schemas.microsoft.com/office/drawing/2016/5/12/chartex" xmlns:cx7="http://schemas.microsoft.com/office/drawing/2016/5/13/chartex" xmlns:cx8="http://schemas.microsoft.com/office/drawing/2016/5/14/chartex" xmlns:mc="http://schemas.openxmlformats.org/markup-compatibility/2006" xmlns:aink="http://schemas.microsoft.com/office/drawing/2016/ink" xmlns:am3d="http://schemas.microsoft.com/office/drawing/2017/model3d" xmlns:o="urn:schemas-microsoft-com:office:office" xmlns:r="http://schemas.openxmlformats.org/officeDocument/2006/relationships" xmlns:m="http://schemas.openxmlformats.org/officeDocument/2006/math" xmlns:v="urn:schemas-microsoft-com:vml" xmlns:wp14="http://schemas.microsoft.com/office/word/2010/wordprocessingDrawing" xmlns:wp="http://schemas.openxmlformats.org/drawingml/2006/wordprocessingDrawing" xmlns:w10="urn:schemas-microsoft-com:office:word" xmlns:w="http://schemas.openxmlformats.org/wordprocessingml/2006/main" xmlns:w14="http://schemas.microsoft.com/office/word/2010/wordml" xmlns:w15="http://schemas.microsoft.com/office/word/2012/wordml" xmlns:w16cex="http://schemas.microsoft.com/office/word/2018/wordml/cex" xmlns:w16cid="http://schemas.microsoft.com/office/word/2016/wordml/cid" xmlns:w16="http://schemas.microsoft.com/office/word/2018/wordml" xmlns:w16sdtdh="http://schemas.microsoft.com/office/word/2020/wordml/sdtdatahash" xmlns:w16se="http://schemas.microsoft.com/office/word/2015/wordml/symex" xmlns:wpg="http://schemas.microsoft.com/office/word/2010/wordprocessingGroup" xmlns:wpi="http://schemas.microsoft.com/office/word/2010/wordprocessingInk" xmlns:wne="http://schemas.microsoft.com/office/word/2006/wordml" xmlns:wps="http://schemas.microsoft.com/office/word/2010/wordprocessingShape" mc:Ignorable="w14 w15 w16se w16cid w16 w16cex w16sdtdh wp14">
   <w:body>
     <w:p>
       <w:pPr>
@@ -11,32 +11,16 @@
       <w:r>
         <w:rPr>
           <w:u w:val="single"/>
-          <w:rtl w:val="0"/>
-        </w:rPr>
-        <w:t xml:space="preserve">Analysis Questions and Topics Addressed</w:t>
-      </w:r>
-    </w:p>
-    <w:p>
-      <w:pPr>
-        <w:rPr/>
-      </w:pPr>
-      <w:r>
-        <w:rPr>
-          <w:rtl w:val="0"/>
-        </w:rPr>
-        <w:t xml:space="preserve">The goal of the analysis was to identify prominent research organizations, specifically identify which organizations are publishing research on vaccinations, and identify where the organizations are located.</w:t>
-      </w:r>
-    </w:p>
-    <w:p>
-      <w:pPr>
-        <w:rPr/>
-      </w:pPr>
-      <w:r>
-        <w:rPr>
-          <w:rtl w:val="0"/>
-        </w:rPr>
-      </w:r>
-    </w:p>
+        </w:rPr>
+        <w:t>Analysis Questions and Topics Addressed</w:t>
+      </w:r>
+    </w:p>
+    <w:p>
+      <w:r>
+        <w:t>The goal of the analysis was to identify prominent research organizations, specifically identify which organizations are publishing research on vaccinations, and identify where the organizations are located.</w:t>
+      </w:r>
+    </w:p>
+    <w:p/>
     <w:p>
       <w:pPr>
         <w:rPr>
@@ -46,93 +30,101 @@
       <w:r>
         <w:rPr>
           <w:u w:val="single"/>
-          <w:rtl w:val="0"/>
-        </w:rPr>
-        <w:t xml:space="preserve">Methods and Approach</w:t>
-      </w:r>
-    </w:p>
-    <w:p>
-      <w:pPr>
-        <w:rPr/>
-      </w:pPr>
-      <w:r>
-        <w:rPr>
-          <w:rtl w:val="0"/>
-        </w:rPr>
-        <w:t xml:space="preserve">The data for this analysis comes from the publicly available COVID-19 dataset</w:t>
+        </w:rPr>
+        <w:t>Methods and Approach</w:t>
+      </w:r>
+    </w:p>
+    <w:p>
+      <w:r>
+        <w:t>The data for this analysis</w:t>
+      </w:r>
+      <w:r>
+        <w:t xml:space="preserve"> comes from the publicly available COVID-19 dataset</w:t>
       </w:r>
       <w:r>
         <w:rPr>
           <w:vertAlign w:val="superscript"/>
         </w:rPr>
-        <w:footnoteReference w:customMarkFollows="0" w:id="0"/>
-      </w:r>
-      <w:r>
-        <w:rPr>
-          <w:rtl w:val="0"/>
-        </w:rPr>
+        <w:footnoteReference w:id="1"/>
+      </w:r>
+      <w:r>
         <w:t xml:space="preserve"> and Grid dataset</w:t>
       </w:r>
       <w:r>
         <w:rPr>
           <w:vertAlign w:val="superscript"/>
         </w:rPr>
-        <w:footnoteReference w:customMarkFollows="0" w:id="1"/>
-      </w:r>
-      <w:r>
-        <w:rPr>
-          <w:rtl w:val="0"/>
-        </w:rPr>
-        <w:t xml:space="preserve"> found on GoogleBigQuery. SQL queries were used to limit the data to journal articles along with a number of other factors. A copy of the SQL query is included in the data packet for completeness. Data analysis was completed in python (version 3.9) and an interactive application has been deployed via streamlit (please see </w:t>
+        <w:footnoteReference w:id="2"/>
+      </w:r>
+      <w:r>
+        <w:t xml:space="preserve"> found on </w:t>
+      </w:r>
+      <w:proofErr w:type="spellStart"/>
+      <w:r>
+        <w:t>GoogleBigQuery</w:t>
+      </w:r>
+      <w:proofErr w:type="spellEnd"/>
+      <w:r>
+        <w:t>. SQL queries were used to limit the data to journal articles along with a number of other factors. A copy of the SQL query is included in the data packet for c</w:t>
+      </w:r>
+      <w:r>
+        <w:t xml:space="preserve">ompleteness. Data analysis was completed in python (version 3.9) and an interactive application has been deployed via </w:t>
+      </w:r>
+      <w:proofErr w:type="spellStart"/>
+      <w:r>
+        <w:t>S</w:t>
+      </w:r>
+      <w:r>
+        <w:t>treamlit</w:t>
+      </w:r>
+      <w:proofErr w:type="spellEnd"/>
+      <w:r>
+        <w:t xml:space="preserve"> (please see </w:t>
       </w:r>
       <w:hyperlink r:id="rId7">
         <w:r>
           <w:rPr>
-            <w:color w:val="1155cc"/>
+            <w:color w:val="1155CC"/>
             <w:u w:val="single"/>
-            <w:rtl w:val="0"/>
           </w:rPr>
-          <w:t xml:space="preserve">https://share.streamlit.io/desanti6/digital_science_app/main/app.py</w:t>
+          <w:t>https://share.streamlit.io/de</w:t>
+        </w:r>
+        <w:r>
+          <w:rPr>
+            <w:color w:val="1155CC"/>
+            <w:u w:val="single"/>
+          </w:rPr>
+          <w:t>santi6/digital_science_app/main/app.py</w:t>
         </w:r>
       </w:hyperlink>
       <w:r>
-        <w:rPr>
-          <w:rtl w:val="0"/>
-        </w:rPr>
         <w:t xml:space="preserve">). Identification of the prominent research organizations can be examined by several different metrics. </w:t>
       </w:r>
     </w:p>
-    <w:p>
-      <w:pPr>
-        <w:rPr/>
-      </w:pPr>
-      <w:r>
-        <w:rPr>
-          <w:rtl w:val="0"/>
-        </w:rPr>
-      </w:r>
-    </w:p>
-    <w:p>
-      <w:pPr>
-        <w:rPr/>
-      </w:pPr>
-      <w:r>
-        <w:rPr>
-          <w:rtl w:val="0"/>
-        </w:rPr>
-        <w:t xml:space="preserve">The organizations are compared based on the number of publications, the number of times an article by the research organization has been published, and on the altmetrics store. Articles that cover research vaccines were identified by a text analysis from the preferred titles of the articles. The titles were examined for terms such as vaccine, vaccination, &amp; antibodies. Abstracts were also considered as a source for text search but examination of several of the abstracts of articles that returned positive results showed several examples of articles that merely mentioned but did not research vaccines.</w:t>
-      </w:r>
-    </w:p>
-    <w:p>
-      <w:pPr>
-        <w:rPr/>
-      </w:pPr>
-      <w:r>
-        <w:rPr>
-          <w:rtl w:val="0"/>
-        </w:rPr>
-      </w:r>
-    </w:p>
+    <w:p/>
+    <w:p>
+      <w:r>
+        <w:t>The organizations are compared based on the number of publications, the number of times an article by the resear</w:t>
+      </w:r>
+      <w:r>
+        <w:t xml:space="preserve">ch organization has been published, and on the </w:t>
+      </w:r>
+      <w:proofErr w:type="spellStart"/>
+      <w:r>
+        <w:t>A</w:t>
+      </w:r>
+      <w:r>
+        <w:t>ltmetrics</w:t>
+      </w:r>
+      <w:proofErr w:type="spellEnd"/>
+      <w:r>
+        <w:t xml:space="preserve"> store. Articles that cover research vaccines were identified by a text analysis from the preferred titles of the articles. The titles were examined for terms such as vaccine, vaccination, &amp; antibodi</w:t>
+      </w:r>
+      <w:r>
+        <w:t>es. Abstracts were also considered as a source for text search but examination of several of the abstracts of articles that returned positive results showed several examples of articles that merely mentioned but did not research vaccines.</w:t>
+      </w:r>
+    </w:p>
+    <w:p/>
     <w:p>
       <w:pPr>
         <w:rPr>
@@ -142,59 +134,49 @@
       <w:r>
         <w:rPr>
           <w:u w:val="single"/>
-          <w:rtl w:val="0"/>
-        </w:rPr>
-        <w:t xml:space="preserve">Analysis and Key Findings</w:t>
-      </w:r>
-    </w:p>
-    <w:p>
-      <w:pPr>
-        <w:rPr/>
-      </w:pPr>
-      <w:r>
-        <w:rPr>
-          <w:rtl w:val="0"/>
-        </w:rPr>
-        <w:t xml:space="preserve">Unsurprisingly, research in COVID-19 has increased continuously since the virus first emerged, as can be seen in the cumulative number of publications about COVID-19. There is little evidence of research efforts tapering off, despite the drop-off in publications in January of 2022. Vaccines and vaccinations are a key topic in COVID-19 research and with the continuing spread of COVID-19 variants (as seen in many news reports)</w:t>
+        </w:rPr>
+        <w:t>Analysis and Key</w:t>
+      </w:r>
+      <w:r>
+        <w:rPr>
+          <w:u w:val="single"/>
+        </w:rPr>
+        <w:t xml:space="preserve"> Findings</w:t>
+      </w:r>
+    </w:p>
+    <w:p>
+      <w:r>
+        <w:t>Unsurprisingly, research in COVID-19 has increased continuously since the virus first emerged, as can be seen in the cumulative number of publications about COVID-19. There is little evidence of research efforts tapering off, despite the drop-off</w:t>
+      </w:r>
+      <w:r>
+        <w:t xml:space="preserve"> in publications in January of 2022. Vaccines and vaccinations are a key topic in COVID-19 research and with the continuing spread of COVID-19 variants (as seen in many news reports)</w:t>
       </w:r>
       <w:r>
         <w:rPr>
           <w:vertAlign w:val="superscript"/>
         </w:rPr>
-        <w:footnoteReference w:customMarkFollows="0" w:id="2"/>
-      </w:r>
-      <w:r>
-        <w:rPr>
-          <w:rtl w:val="0"/>
-        </w:rPr>
-        <w:t xml:space="preserve">, it is necessary to continue funding vaccine research. The most prominent vaccine research organizations are generally located in first world countries and are mainly well known universities. The first three research organizations conducting vaccine research (when sorted by publications) are the University of Oxford, Imperial College London, and Harvard University, all three of which have well known medical schools. While it is somewhat of a self-fulfilling prophecy to suggest, continued funding to universities with medical schools will likely yield excellent advances in vaccine research.</w:t>
-      </w:r>
-    </w:p>
-    <w:p>
-      <w:pPr>
-        <w:rPr/>
-      </w:pPr>
-      <w:r>
-        <w:rPr>
-          <w:rtl w:val="0"/>
-        </w:rPr>
-      </w:r>
-    </w:p>
-    <w:p>
-      <w:pPr>
-        <w:rPr/>
-      </w:pPr>
+        <w:footnoteReference w:id="3"/>
+      </w:r>
+      <w:r>
+        <w:t>, it is necessary to continue funding vaccine research. The most promine</w:t>
+      </w:r>
+      <w:r>
+        <w:t>nt vaccine research organizations are generally located in first world countries and are mainly well known universities. The first three research organizations conducting vaccine research (when sorted by publications) are the University of Oxford, Imperial</w:t>
+      </w:r>
+      <w:r>
+        <w:t xml:space="preserve"> College London, and Harvard University, all three of which have well known medical schools. While it is somewhat of a self-fulfilling prophecy to suggest, continued funding to universities with medical schools will likely yield excellent advances in vacci</w:t>
+      </w:r>
+      <w:r>
+        <w:t>ne research.</w:t>
+      </w:r>
+    </w:p>
+    <w:p/>
+    <w:p>
       <w:r>
         <w:rPr>
           <w:u w:val="single"/>
-          <w:rtl w:val="0"/>
-        </w:rPr>
-        <w:t xml:space="preserve">Caveats</w:t>
-      </w:r>
-      <w:r>
-        <w:rPr>
-          <w:rtl w:val="0"/>
-        </w:rPr>
+        </w:rPr>
+        <w:t>Caveats</w:t>
       </w:r>
     </w:p>
     <w:p>
@@ -203,7 +185,6 @@
           <w:ilvl w:val="0"/>
           <w:numId w:val="1"/>
         </w:numPr>
-        <w:ind w:left="720" w:hanging="360"/>
         <w:rPr>
           <w:sz w:val="18"/>
           <w:szCs w:val="18"/>
@@ -213,22 +194,15 @@
         <w:rPr>
           <w:sz w:val="18"/>
           <w:szCs w:val="18"/>
-          <w:rtl w:val="0"/>
-        </w:rPr>
-        <w:t xml:space="preserve">Proceedings and book chapters were not included as an initial examination of the dataset on COVID-19 research showed that the number of journal articles significantly outweighed the number of books and conference proceedings that were generated since the outbreak of the pandemic.</w:t>
-      </w:r>
-    </w:p>
-    <w:p>
-      <w:pPr>
+        </w:rPr>
+        <w:t>Proceedings and book chapters were not included as an initial examination of the dataset on COVID-19 research showed that the number of journal articles significantly outweighed the number of books and conference proceedings that were</w:t>
+      </w:r>
+      <w:r>
         <w:rPr>
           <w:sz w:val="18"/>
           <w:szCs w:val="18"/>
         </w:rPr>
-      </w:pPr>
-      <w:r>
-        <w:rPr>
-          <w:rtl w:val="0"/>
-        </w:rPr>
+        <w:t xml:space="preserve"> generated since the outbreak of the pandemic.</w:t>
       </w:r>
     </w:p>
     <w:p>
@@ -238,11 +212,6 @@
           <w:szCs w:val="18"/>
         </w:rPr>
       </w:pPr>
-      <w:r>
-        <w:rPr>
-          <w:rtl w:val="0"/>
-        </w:rPr>
-      </w:r>
     </w:p>
     <w:p>
       <w:pPr>
@@ -251,24 +220,73 @@
           <w:szCs w:val="18"/>
         </w:rPr>
       </w:pPr>
-      <w:r>
-        <w:rPr>
-          <w:rtl w:val="0"/>
-        </w:rPr>
-      </w:r>
+    </w:p>
+    <w:p>
+      <w:pPr>
+        <w:rPr>
+          <w:sz w:val="18"/>
+          <w:szCs w:val="18"/>
+        </w:rPr>
+      </w:pPr>
     </w:p>
     <w:sectPr>
-      <w:pgSz w:h="15840" w:w="12240" w:orient="portrait"/>
-      <w:pgMar w:bottom="1440" w:top="1440" w:left="1440" w:right="1440" w:header="720" w:footer="720"/>
+      <w:pgSz w:w="12240" w:h="15840"/>
+      <w:pgMar w:top="1440" w:right="1440" w:bottom="1440" w:left="1440" w:header="720" w:footer="720" w:gutter="0"/>
       <w:pgNumType w:start="1"/>
+      <w:cols w:space="720"/>
     </w:sectPr>
   </w:body>
 </w:document>
 </file>
 
+<file path=word/endnotes.xml><?xml version="1.0" encoding="utf-8"?>
+<w:endnotes xmlns:wpc="http://schemas.microsoft.com/office/word/2010/wordprocessingCanvas" xmlns:cx="http://schemas.microsoft.com/office/drawing/2014/chartex" xmlns:cx1="http://schemas.microsoft.com/office/drawing/2015/9/8/chartex" xmlns:cx2="http://schemas.microsoft.com/office/drawing/2015/10/21/chartex" xmlns:cx3="http://schemas.microsoft.com/office/drawing/2016/5/9/chartex" xmlns:cx4="http://schemas.microsoft.com/office/drawing/2016/5/10/chartex" xmlns:cx5="http://schemas.microsoft.com/office/drawing/2016/5/11/chartex" xmlns:cx6="http://schemas.microsoft.com/office/drawing/2016/5/12/chartex" xmlns:cx7="http://schemas.microsoft.com/office/drawing/2016/5/13/chartex" xmlns:cx8="http://schemas.microsoft.com/office/drawing/2016/5/14/chartex" xmlns:mc="http://schemas.openxmlformats.org/markup-compatibility/2006" xmlns:aink="http://schemas.microsoft.com/office/drawing/2016/ink" xmlns:am3d="http://schemas.microsoft.com/office/drawing/2017/model3d" xmlns:o="urn:schemas-microsoft-com:office:office" xmlns:r="http://schemas.openxmlformats.org/officeDocument/2006/relationships" xmlns:m="http://schemas.openxmlformats.org/officeDocument/2006/math" xmlns:v="urn:schemas-microsoft-com:vml" xmlns:wp14="http://schemas.microsoft.com/office/word/2010/wordprocessingDrawing" xmlns:wp="http://schemas.openxmlformats.org/drawingml/2006/wordprocessingDrawing" xmlns:w10="urn:schemas-microsoft-com:office:word" xmlns:w="http://schemas.openxmlformats.org/wordprocessingml/2006/main" xmlns:w14="http://schemas.microsoft.com/office/word/2010/wordml" xmlns:w15="http://schemas.microsoft.com/office/word/2012/wordml" xmlns:w16cex="http://schemas.microsoft.com/office/word/2018/wordml/cex" xmlns:w16cid="http://schemas.microsoft.com/office/word/2016/wordml/cid" xmlns:w16="http://schemas.microsoft.com/office/word/2018/wordml" xmlns:w16sdtdh="http://schemas.microsoft.com/office/word/2020/wordml/sdtdatahash" xmlns:w16se="http://schemas.microsoft.com/office/word/2015/wordml/symex" xmlns:wpg="http://schemas.microsoft.com/office/word/2010/wordprocessingGroup" xmlns:wpi="http://schemas.microsoft.com/office/word/2010/wordprocessingInk" xmlns:wne="http://schemas.microsoft.com/office/word/2006/wordml" xmlns:wps="http://schemas.microsoft.com/office/word/2010/wordprocessingShape" mc:Ignorable="w14 w15 w16se w16cid w16 w16cex w16sdtdh wp14">
+  <w:endnote w:type="separator" w:id="-1">
+    <w:p>
+      <w:pPr>
+        <w:spacing w:line="240" w:lineRule="auto"/>
+      </w:pPr>
+      <w:r>
+        <w:separator/>
+      </w:r>
+    </w:p>
+  </w:endnote>
+  <w:endnote w:type="continuationSeparator" w:id="0">
+    <w:p>
+      <w:pPr>
+        <w:spacing w:line="240" w:lineRule="auto"/>
+      </w:pPr>
+      <w:r>
+        <w:continuationSeparator/>
+      </w:r>
+    </w:p>
+  </w:endnote>
+</w:endnotes>
+</file>
+
 <file path=word/footnotes.xml><?xml version="1.0" encoding="utf-8"?>
-<w:footnotes xmlns:mc="http://schemas.openxmlformats.org/markup-compatibility/2006" xmlns:o="urn:schemas-microsoft-com:office:office" xmlns:r="http://schemas.openxmlformats.org/officeDocument/2006/relationships" xmlns:m="http://schemas.openxmlformats.org/officeDocument/2006/math" xmlns:v="urn:schemas-microsoft-com:vml" xmlns:wp="http://schemas.openxmlformats.org/drawingml/2006/wordprocessingDrawing" xmlns:w10="urn:schemas-microsoft-com:office:word" xmlns:w="http://schemas.openxmlformats.org/wordprocessingml/2006/main" xmlns:wne="http://schemas.microsoft.com/office/word/2006/wordml" xmlns:sl="http://schemas.openxmlformats.org/schemaLibrary/2006/main" xmlns:a="http://schemas.openxmlformats.org/drawingml/2006/main" xmlns:pic="http://schemas.openxmlformats.org/drawingml/2006/picture" xmlns:c="http://schemas.openxmlformats.org/drawingml/2006/chart" xmlns:lc="http://schemas.openxmlformats.org/drawingml/2006/lockedCanvas" xmlns:dgm="http://schemas.openxmlformats.org/drawingml/2006/diagram" xmlns:wps="http://schemas.microsoft.com/office/word/2010/wordprocessingShape" xmlns:wpg="http://schemas.microsoft.com/office/word/2010/wordprocessingGroup" xmlns:w14="http://schemas.microsoft.com/office/word/2010/wordml" xmlns:w15="http://schemas.microsoft.com/office/word/2012/wordml">
-  <w:footnote w:id="0">
+<w:footnotes xmlns:wpc="http://schemas.microsoft.com/office/word/2010/wordprocessingCanvas" xmlns:cx="http://schemas.microsoft.com/office/drawing/2014/chartex" xmlns:cx1="http://schemas.microsoft.com/office/drawing/2015/9/8/chartex" xmlns:cx2="http://schemas.microsoft.com/office/drawing/2015/10/21/chartex" xmlns:cx3="http://schemas.microsoft.com/office/drawing/2016/5/9/chartex" xmlns:cx4="http://schemas.microsoft.com/office/drawing/2016/5/10/chartex" xmlns:cx5="http://schemas.microsoft.com/office/drawing/2016/5/11/chartex" xmlns:cx6="http://schemas.microsoft.com/office/drawing/2016/5/12/chartex" xmlns:cx7="http://schemas.microsoft.com/office/drawing/2016/5/13/chartex" xmlns:cx8="http://schemas.microsoft.com/office/drawing/2016/5/14/chartex" xmlns:mc="http://schemas.openxmlformats.org/markup-compatibility/2006" xmlns:aink="http://schemas.microsoft.com/office/drawing/2016/ink" xmlns:am3d="http://schemas.microsoft.com/office/drawing/2017/model3d" xmlns:o="urn:schemas-microsoft-com:office:office" xmlns:r="http://schemas.openxmlformats.org/officeDocument/2006/relationships" xmlns:m="http://schemas.openxmlformats.org/officeDocument/2006/math" xmlns:v="urn:schemas-microsoft-com:vml" xmlns:wp14="http://schemas.microsoft.com/office/word/2010/wordprocessingDrawing" xmlns:wp="http://schemas.openxmlformats.org/drawingml/2006/wordprocessingDrawing" xmlns:w10="urn:schemas-microsoft-com:office:word" xmlns:w="http://schemas.openxmlformats.org/wordprocessingml/2006/main" xmlns:w14="http://schemas.microsoft.com/office/word/2010/wordml" xmlns:w15="http://schemas.microsoft.com/office/word/2012/wordml" xmlns:w16cex="http://schemas.microsoft.com/office/word/2018/wordml/cex" xmlns:w16cid="http://schemas.microsoft.com/office/word/2016/wordml/cid" xmlns:w16="http://schemas.microsoft.com/office/word/2018/wordml" xmlns:w16sdtdh="http://schemas.microsoft.com/office/word/2020/wordml/sdtdatahash" xmlns:w16se="http://schemas.microsoft.com/office/word/2015/wordml/symex" xmlns:wpg="http://schemas.microsoft.com/office/word/2010/wordprocessingGroup" xmlns:wpi="http://schemas.microsoft.com/office/word/2010/wordprocessingInk" xmlns:wne="http://schemas.microsoft.com/office/word/2006/wordml" xmlns:wps="http://schemas.microsoft.com/office/word/2010/wordprocessingShape" mc:Ignorable="w14 w15 w16se w16cid w16 w16cex w16sdtdh wp14">
+  <w:footnote w:type="separator" w:id="-1">
+    <w:p>
+      <w:pPr>
+        <w:spacing w:line="240" w:lineRule="auto"/>
+      </w:pPr>
+      <w:r>
+        <w:separator/>
+      </w:r>
+    </w:p>
+  </w:footnote>
+  <w:footnote w:type="continuationSeparator" w:id="0">
+    <w:p>
+      <w:pPr>
+        <w:spacing w:line="240" w:lineRule="auto"/>
+      </w:pPr>
+      <w:r>
+        <w:continuationSeparator/>
+      </w:r>
+    </w:p>
+  </w:footnote>
+  <w:footnote w:id="1">
     <w:p>
       <w:pPr>
         <w:spacing w:line="240" w:lineRule="auto"/>
@@ -279,7 +297,6 @@
       </w:pPr>
       <w:r>
         <w:rPr>
-          <w:rStyle w:val="FootnoteReference"/>
           <w:vertAlign w:val="superscript"/>
         </w:rPr>
         <w:footnoteRef/>
@@ -288,30 +305,32 @@
         <w:rPr>
           <w:sz w:val="20"/>
           <w:szCs w:val="20"/>
-          <w:rtl w:val="0"/>
         </w:rPr>
         <w:t xml:space="preserve"> </w:t>
       </w:r>
       <w:hyperlink r:id="rId1">
         <w:r>
           <w:rPr>
-            <w:color w:val="1155cc"/>
+            <w:color w:val="1155CC"/>
             <w:sz w:val="18"/>
             <w:szCs w:val="18"/>
             <w:u w:val="single"/>
-            <w:rtl w:val="0"/>
           </w:rPr>
-          <w:t xml:space="preserve">https://console.cloud.google.com/marketplace/product/digitalscience-public/covid-19-dataset-dimensions</w:t>
+          <w:t>https://console.cloud.google.com/marketplace/product/digitalscience-public/covid-1</w:t>
+        </w:r>
+        <w:r>
+          <w:rPr>
+            <w:color w:val="1155CC"/>
+            <w:sz w:val="18"/>
+            <w:szCs w:val="18"/>
+            <w:u w:val="single"/>
+          </w:rPr>
+          <w:t>9-dataset-dimensions</w:t>
         </w:r>
       </w:hyperlink>
-      <w:r>
-        <w:rPr>
-          <w:rtl w:val="0"/>
-        </w:rPr>
-      </w:r>
     </w:p>
   </w:footnote>
-  <w:footnote w:id="1">
+  <w:footnote w:id="2">
     <w:p>
       <w:pPr>
         <w:spacing w:line="240" w:lineRule="auto"/>
@@ -322,7 +341,6 @@
       </w:pPr>
       <w:r>
         <w:rPr>
-          <w:rStyle w:val="FootnoteReference"/>
           <w:vertAlign w:val="superscript"/>
         </w:rPr>
         <w:footnoteRef/>
@@ -331,30 +349,32 @@
         <w:rPr>
           <w:sz w:val="20"/>
           <w:szCs w:val="20"/>
-          <w:rtl w:val="0"/>
         </w:rPr>
         <w:t xml:space="preserve"> </w:t>
       </w:r>
       <w:hyperlink r:id="rId2">
         <w:r>
           <w:rPr>
-            <w:color w:val="1155cc"/>
+            <w:color w:val="1155CC"/>
             <w:sz w:val="16"/>
             <w:szCs w:val="16"/>
             <w:u w:val="single"/>
-            <w:rtl w:val="0"/>
           </w:rPr>
-          <w:t xml:space="preserve">https://console.cloud.google.com/marketplace/product/digitalscience-public/grid-ac-database?project=elite-caster-300319</w:t>
+          <w:t>https://console.cloud.google.com/marketplace/product/digitalscience-public/grid-ac-database?pr</w:t>
+        </w:r>
+        <w:r>
+          <w:rPr>
+            <w:color w:val="1155CC"/>
+            <w:sz w:val="16"/>
+            <w:szCs w:val="16"/>
+            <w:u w:val="single"/>
+          </w:rPr>
+          <w:t>oject=elite-caster-300319</w:t>
         </w:r>
       </w:hyperlink>
-      <w:r>
-        <w:rPr>
-          <w:rtl w:val="0"/>
-        </w:rPr>
-      </w:r>
     </w:p>
   </w:footnote>
-  <w:footnote w:id="2">
+  <w:footnote w:id="3">
     <w:p>
       <w:pPr>
         <w:spacing w:line="240" w:lineRule="auto"/>
@@ -365,7 +385,6 @@
       </w:pPr>
       <w:r>
         <w:rPr>
-          <w:rStyle w:val="FootnoteReference"/>
           <w:vertAlign w:val="superscript"/>
         </w:rPr>
         <w:footnoteRef/>
@@ -374,7 +393,6 @@
         <w:rPr>
           <w:sz w:val="20"/>
           <w:szCs w:val="20"/>
-          <w:rtl w:val="0"/>
         </w:rPr>
         <w:t xml:space="preserve"> </w:t>
       </w:r>
@@ -382,14 +400,8 @@
         <w:rPr>
           <w:sz w:val="18"/>
           <w:szCs w:val="18"/>
-          <w:rtl w:val="0"/>
-        </w:rPr>
-        <w:t xml:space="preserve">https://www.nytimes.com/interactive/2021/health/coronavirus-variant-tracker.html</w:t>
-      </w:r>
-      <w:r>
-        <w:rPr>
-          <w:rtl w:val="0"/>
-        </w:rPr>
+        </w:rPr>
+        <w:t>https://www.nytimes.com/interactive/2021/health/coronavirus-variant-tracker.html</w:t>
       </w:r>
     </w:p>
   </w:footnote>
@@ -397,8 +409,11 @@
 </file>
 
 <file path=word/numbering.xml><?xml version="1.0" encoding="utf-8"?>
-<w:numbering xmlns:mc="http://schemas.openxmlformats.org/markup-compatibility/2006" xmlns:o="urn:schemas-microsoft-com:office:office" xmlns:r="http://schemas.openxmlformats.org/officeDocument/2006/relationships" xmlns:m="http://schemas.openxmlformats.org/officeDocument/2006/math" xmlns:v="urn:schemas-microsoft-com:vml" xmlns:wp="http://schemas.openxmlformats.org/drawingml/2006/wordprocessingDrawing" xmlns:w10="urn:schemas-microsoft-com:office:word" xmlns:w="http://schemas.openxmlformats.org/wordprocessingml/2006/main" xmlns:wne="http://schemas.microsoft.com/office/word/2006/wordml" xmlns:sl="http://schemas.openxmlformats.org/schemaLibrary/2006/main" xmlns:a="http://schemas.openxmlformats.org/drawingml/2006/main" xmlns:pic="http://schemas.openxmlformats.org/drawingml/2006/picture" xmlns:c="http://schemas.openxmlformats.org/drawingml/2006/chart" xmlns:lc="http://schemas.openxmlformats.org/drawingml/2006/lockedCanvas" xmlns:dgm="http://schemas.openxmlformats.org/drawingml/2006/diagram" xmlns:wps="http://schemas.microsoft.com/office/word/2010/wordprocessingShape" xmlns:wpg="http://schemas.microsoft.com/office/word/2010/wordprocessingGroup" xmlns:w14="http://schemas.microsoft.com/office/word/2010/wordml" xmlns:w15="http://schemas.microsoft.com/office/word/2012/wordml">
-  <w:abstractNum w:abstractNumId="1">
+<w:numbering xmlns:wpc="http://schemas.microsoft.com/office/word/2010/wordprocessingCanvas" xmlns:cx="http://schemas.microsoft.com/office/drawing/2014/chartex" xmlns:cx1="http://schemas.microsoft.com/office/drawing/2015/9/8/chartex" xmlns:cx2="http://schemas.microsoft.com/office/drawing/2015/10/21/chartex" xmlns:cx3="http://schemas.microsoft.com/office/drawing/2016/5/9/chartex" xmlns:cx4="http://schemas.microsoft.com/office/drawing/2016/5/10/chartex" xmlns:cx5="http://schemas.microsoft.com/office/drawing/2016/5/11/chartex" xmlns:cx6="http://schemas.microsoft.com/office/drawing/2016/5/12/chartex" xmlns:cx7="http://schemas.microsoft.com/office/drawing/2016/5/13/chartex" xmlns:cx8="http://schemas.microsoft.com/office/drawing/2016/5/14/chartex" xmlns:mc="http://schemas.openxmlformats.org/markup-compatibility/2006" xmlns:aink="http://schemas.microsoft.com/office/drawing/2016/ink" xmlns:am3d="http://schemas.microsoft.com/office/drawing/2017/model3d" xmlns:o="urn:schemas-microsoft-com:office:office" xmlns:r="http://schemas.openxmlformats.org/officeDocument/2006/relationships" xmlns:m="http://schemas.openxmlformats.org/officeDocument/2006/math" xmlns:v="urn:schemas-microsoft-com:vml" xmlns:wp14="http://schemas.microsoft.com/office/word/2010/wordprocessingDrawing" xmlns:wp="http://schemas.openxmlformats.org/drawingml/2006/wordprocessingDrawing" xmlns:w10="urn:schemas-microsoft-com:office:word" xmlns:w="http://schemas.openxmlformats.org/wordprocessingml/2006/main" xmlns:w14="http://schemas.microsoft.com/office/word/2010/wordml" xmlns:w15="http://schemas.microsoft.com/office/word/2012/wordml" xmlns:w16cex="http://schemas.microsoft.com/office/word/2018/wordml/cex" xmlns:w16cid="http://schemas.microsoft.com/office/word/2016/wordml/cid" xmlns:w16="http://schemas.microsoft.com/office/word/2018/wordml" xmlns:w16sdtdh="http://schemas.microsoft.com/office/word/2020/wordml/sdtdatahash" xmlns:w16se="http://schemas.microsoft.com/office/word/2015/wordml/symex" xmlns:wpg="http://schemas.microsoft.com/office/word/2010/wordprocessingGroup" xmlns:wpi="http://schemas.microsoft.com/office/word/2010/wordprocessingInk" xmlns:wne="http://schemas.microsoft.com/office/word/2006/wordml" xmlns:wps="http://schemas.microsoft.com/office/word/2010/wordprocessingShape" mc:Ignorable="w14 w15 w16se w16cid w16 w16cex w16sdtdh wp14">
+  <w:abstractNum w:abstractNumId="0" w15:restartNumberingAfterBreak="0">
+    <w:nsid w:val="475139A4"/>
+    <w:multiLevelType w:val="multilevel"/>
+    <w:tmpl w:val="EE665B92"/>
     <w:lvl w:ilvl="0">
       <w:start w:val="1"/>
       <w:numFmt w:val="decimal"/>
@@ -509,20 +524,20 @@
     </w:lvl>
   </w:abstractNum>
   <w:num w:numId="1">
-    <w:abstractNumId w:val="1"/>
+    <w:abstractNumId w:val="0"/>
   </w:num>
 </w:numbering>
 </file>
 
 <file path=word/styles.xml><?xml version="1.0" encoding="utf-8"?>
-<w:styles xmlns:mc="http://schemas.openxmlformats.org/markup-compatibility/2006" xmlns:o="urn:schemas-microsoft-com:office:office" xmlns:r="http://schemas.openxmlformats.org/officeDocument/2006/relationships" xmlns:m="http://schemas.openxmlformats.org/officeDocument/2006/math" xmlns:v="urn:schemas-microsoft-com:vml" xmlns:wp="http://schemas.openxmlformats.org/drawingml/2006/wordprocessingDrawing" xmlns:w10="urn:schemas-microsoft-com:office:word" xmlns:w="http://schemas.openxmlformats.org/wordprocessingml/2006/main" xmlns:wne="http://schemas.microsoft.com/office/word/2006/wordml" xmlns:sl="http://schemas.openxmlformats.org/schemaLibrary/2006/main" xmlns:a="http://schemas.openxmlformats.org/drawingml/2006/main" xmlns:pic="http://schemas.openxmlformats.org/drawingml/2006/picture" xmlns:c="http://schemas.openxmlformats.org/drawingml/2006/chart" xmlns:lc="http://schemas.openxmlformats.org/drawingml/2006/lockedCanvas" xmlns:dgm="http://schemas.openxmlformats.org/drawingml/2006/diagram" xmlns:wps="http://schemas.microsoft.com/office/word/2010/wordprocessingShape" xmlns:wpg="http://schemas.microsoft.com/office/word/2010/wordprocessingGroup" xmlns:w14="http://schemas.microsoft.com/office/word/2010/wordml" xmlns:w15="http://schemas.microsoft.com/office/word/2012/wordml">
+<w:styles xmlns:mc="http://schemas.openxmlformats.org/markup-compatibility/2006" xmlns:r="http://schemas.openxmlformats.org/officeDocument/2006/relationships" xmlns:w="http://schemas.openxmlformats.org/wordprocessingml/2006/main" xmlns:w14="http://schemas.microsoft.com/office/word/2010/wordml" xmlns:w15="http://schemas.microsoft.com/office/word/2012/wordml" xmlns:w16cex="http://schemas.microsoft.com/office/word/2018/wordml/cex" xmlns:w16cid="http://schemas.microsoft.com/office/word/2016/wordml/cid" xmlns:w16="http://schemas.microsoft.com/office/word/2018/wordml" xmlns:w16sdtdh="http://schemas.microsoft.com/office/word/2020/wordml/sdtdatahash" xmlns:w16se="http://schemas.microsoft.com/office/word/2015/wordml/symex" mc:Ignorable="w14 w15 w16se w16cid w16 w16cex w16sdtdh">
   <w:docDefaults>
     <w:rPrDefault>
       <w:rPr>
-        <w:rFonts w:ascii="Arial" w:cs="Arial" w:eastAsia="Arial" w:hAnsi="Arial"/>
+        <w:rFonts w:ascii="Arial" w:eastAsia="Arial" w:hAnsi="Arial" w:cs="Arial"/>
         <w:sz w:val="22"/>
         <w:szCs w:val="22"/>
-        <w:lang w:val="en"/>
+        <w:lang w:val="en" w:eastAsia="en-US" w:bidi="ar-SA"/>
       </w:rPr>
     </w:rPrDefault>
     <w:pPrDefault>
@@ -531,21 +546,399 @@
       </w:pPr>
     </w:pPrDefault>
   </w:docDefaults>
-  <w:style w:type="paragraph" w:styleId="Normal" w:default="1">
-    <w:name w:val="normal"/>
-  </w:style>
-  <w:style w:type="table" w:styleId="TableNormal" w:default="1">
-    <w:name w:val="Table Normal"/>
+  <w:latentStyles w:defLockedState="0" w:defUIPriority="99" w:defSemiHidden="0" w:defUnhideWhenUsed="0" w:defQFormat="0" w:count="376">
+    <w:lsdException w:name="Normal" w:uiPriority="0" w:qFormat="1"/>
+    <w:lsdException w:name="heading 1" w:uiPriority="9" w:qFormat="1"/>
+    <w:lsdException w:name="heading 2" w:semiHidden="1" w:uiPriority="9" w:unhideWhenUsed="1" w:qFormat="1"/>
+    <w:lsdException w:name="heading 3" w:semiHidden="1" w:uiPriority="9" w:unhideWhenUsed="1" w:qFormat="1"/>
+    <w:lsdException w:name="heading 4" w:semiHidden="1" w:uiPriority="9" w:unhideWhenUsed="1" w:qFormat="1"/>
+    <w:lsdException w:name="heading 5" w:semiHidden="1" w:uiPriority="9" w:unhideWhenUsed="1" w:qFormat="1"/>
+    <w:lsdException w:name="heading 6" w:semiHidden="1" w:uiPriority="9" w:unhideWhenUsed="1" w:qFormat="1"/>
+    <w:lsdException w:name="heading 7" w:semiHidden="1" w:uiPriority="9" w:unhideWhenUsed="1" w:qFormat="1"/>
+    <w:lsdException w:name="heading 8" w:semiHidden="1" w:uiPriority="9" w:unhideWhenUsed="1" w:qFormat="1"/>
+    <w:lsdException w:name="heading 9" w:semiHidden="1" w:uiPriority="9" w:unhideWhenUsed="1" w:qFormat="1"/>
+    <w:lsdException w:name="index 1" w:semiHidden="1" w:unhideWhenUsed="1"/>
+    <w:lsdException w:name="index 2" w:semiHidden="1" w:unhideWhenUsed="1"/>
+    <w:lsdException w:name="index 3" w:semiHidden="1" w:unhideWhenUsed="1"/>
+    <w:lsdException w:name="index 4" w:semiHidden="1" w:unhideWhenUsed="1"/>
+    <w:lsdException w:name="index 5" w:semiHidden="1" w:unhideWhenUsed="1"/>
+    <w:lsdException w:name="index 6" w:semiHidden="1" w:unhideWhenUsed="1"/>
+    <w:lsdException w:name="index 7" w:semiHidden="1" w:unhideWhenUsed="1"/>
+    <w:lsdException w:name="index 8" w:semiHidden="1" w:unhideWhenUsed="1"/>
+    <w:lsdException w:name="index 9" w:semiHidden="1" w:unhideWhenUsed="1"/>
+    <w:lsdException w:name="toc 1" w:semiHidden="1" w:uiPriority="39" w:unhideWhenUsed="1"/>
+    <w:lsdException w:name="toc 2" w:semiHidden="1" w:uiPriority="39" w:unhideWhenUsed="1"/>
+    <w:lsdException w:name="toc 3" w:semiHidden="1" w:uiPriority="39" w:unhideWhenUsed="1"/>
+    <w:lsdException w:name="toc 4" w:semiHidden="1" w:uiPriority="39" w:unhideWhenUsed="1"/>
+    <w:lsdException w:name="toc 5" w:semiHidden="1" w:uiPriority="39" w:unhideWhenUsed="1"/>
+    <w:lsdException w:name="toc 6" w:semiHidden="1" w:uiPriority="39" w:unhideWhenUsed="1"/>
+    <w:lsdException w:name="toc 7" w:semiHidden="1" w:uiPriority="39" w:unhideWhenUsed="1"/>
+    <w:lsdException w:name="toc 8" w:semiHidden="1" w:uiPriority="39" w:unhideWhenUsed="1"/>
+    <w:lsdException w:name="toc 9" w:semiHidden="1" w:uiPriority="39" w:unhideWhenUsed="1"/>
+    <w:lsdException w:name="Normal Indent" w:semiHidden="1" w:unhideWhenUsed="1"/>
+    <w:lsdException w:name="footnote text" w:semiHidden="1" w:unhideWhenUsed="1"/>
+    <w:lsdException w:name="annotation text" w:semiHidden="1" w:unhideWhenUsed="1"/>
+    <w:lsdException w:name="header" w:semiHidden="1" w:unhideWhenUsed="1"/>
+    <w:lsdException w:name="footer" w:semiHidden="1" w:unhideWhenUsed="1"/>
+    <w:lsdException w:name="index heading" w:semiHidden="1" w:unhideWhenUsed="1"/>
+    <w:lsdException w:name="caption" w:semiHidden="1" w:uiPriority="35" w:unhideWhenUsed="1" w:qFormat="1"/>
+    <w:lsdException w:name="table of figures" w:semiHidden="1" w:unhideWhenUsed="1"/>
+    <w:lsdException w:name="envelope address" w:semiHidden="1" w:unhideWhenUsed="1"/>
+    <w:lsdException w:name="envelope return" w:semiHidden="1" w:unhideWhenUsed="1"/>
+    <w:lsdException w:name="footnote reference" w:semiHidden="1" w:unhideWhenUsed="1"/>
+    <w:lsdException w:name="annotation reference" w:semiHidden="1" w:unhideWhenUsed="1"/>
+    <w:lsdException w:name="line number" w:semiHidden="1" w:unhideWhenUsed="1"/>
+    <w:lsdException w:name="page number" w:semiHidden="1" w:unhideWhenUsed="1"/>
+    <w:lsdException w:name="endnote reference" w:semiHidden="1" w:unhideWhenUsed="1"/>
+    <w:lsdException w:name="endnote text" w:semiHidden="1" w:unhideWhenUsed="1"/>
+    <w:lsdException w:name="table of authorities" w:semiHidden="1" w:unhideWhenUsed="1"/>
+    <w:lsdException w:name="macro" w:semiHidden="1" w:unhideWhenUsed="1"/>
+    <w:lsdException w:name="toa heading" w:semiHidden="1" w:unhideWhenUsed="1"/>
+    <w:lsdException w:name="List" w:semiHidden="1" w:unhideWhenUsed="1"/>
+    <w:lsdException w:name="List Bullet" w:semiHidden="1" w:unhideWhenUsed="1"/>
+    <w:lsdException w:name="List Number" w:semiHidden="1" w:unhideWhenUsed="1"/>
+    <w:lsdException w:name="List 2" w:semiHidden="1" w:unhideWhenUsed="1"/>
+    <w:lsdException w:name="List 3" w:semiHidden="1" w:unhideWhenUsed="1"/>
+    <w:lsdException w:name="List 4" w:semiHidden="1" w:unhideWhenUsed="1"/>
+    <w:lsdException w:name="List 5" w:semiHidden="1" w:unhideWhenUsed="1"/>
+    <w:lsdException w:name="List Bullet 2" w:semiHidden="1" w:unhideWhenUsed="1"/>
+    <w:lsdException w:name="List Bullet 3" w:semiHidden="1" w:unhideWhenUsed="1"/>
+    <w:lsdException w:name="List Bullet 4" w:semiHidden="1" w:unhideWhenUsed="1"/>
+    <w:lsdException w:name="List Bullet 5" w:semiHidden="1" w:unhideWhenUsed="1"/>
+    <w:lsdException w:name="List Number 2" w:semiHidden="1" w:unhideWhenUsed="1"/>
+    <w:lsdException w:name="List Number 3" w:semiHidden="1" w:unhideWhenUsed="1"/>
+    <w:lsdException w:name="List Number 4" w:semiHidden="1" w:unhideWhenUsed="1"/>
+    <w:lsdException w:name="List Number 5" w:semiHidden="1" w:unhideWhenUsed="1"/>
+    <w:lsdException w:name="Title" w:uiPriority="10" w:qFormat="1"/>
+    <w:lsdException w:name="Closing" w:semiHidden="1" w:unhideWhenUsed="1"/>
+    <w:lsdException w:name="Signature" w:semiHidden="1" w:unhideWhenUsed="1"/>
+    <w:lsdException w:name="Default Paragraph Font" w:semiHidden="1" w:uiPriority="1" w:unhideWhenUsed="1"/>
+    <w:lsdException w:name="Body Text" w:semiHidden="1" w:unhideWhenUsed="1"/>
+    <w:lsdException w:name="Body Text Indent" w:semiHidden="1" w:unhideWhenUsed="1"/>
+    <w:lsdException w:name="List Continue" w:semiHidden="1" w:unhideWhenUsed="1"/>
+    <w:lsdException w:name="List Continue 2" w:semiHidden="1" w:unhideWhenUsed="1"/>
+    <w:lsdException w:name="List Continue 3" w:semiHidden="1" w:unhideWhenUsed="1"/>
+    <w:lsdException w:name="List Continue 4" w:semiHidden="1" w:unhideWhenUsed="1"/>
+    <w:lsdException w:name="List Continue 5" w:semiHidden="1" w:unhideWhenUsed="1"/>
+    <w:lsdException w:name="Message Header" w:semiHidden="1" w:unhideWhenUsed="1"/>
+    <w:lsdException w:name="Subtitle" w:uiPriority="11" w:qFormat="1"/>
+    <w:lsdException w:name="Salutation" w:semiHidden="1" w:unhideWhenUsed="1"/>
+    <w:lsdException w:name="Date" w:semiHidden="1" w:unhideWhenUsed="1"/>
+    <w:lsdException w:name="Body Text First Indent" w:semiHidden="1" w:unhideWhenUsed="1"/>
+    <w:lsdException w:name="Body Text First Indent 2" w:semiHidden="1" w:unhideWhenUsed="1"/>
+    <w:lsdException w:name="Note Heading" w:semiHidden="1" w:unhideWhenUsed="1"/>
+    <w:lsdException w:name="Body Text 2" w:semiHidden="1" w:unhideWhenUsed="1"/>
+    <w:lsdException w:name="Body Text 3" w:semiHidden="1" w:unhideWhenUsed="1"/>
+    <w:lsdException w:name="Body Text Indent 2" w:semiHidden="1" w:unhideWhenUsed="1"/>
+    <w:lsdException w:name="Body Text Indent 3" w:semiHidden="1" w:unhideWhenUsed="1"/>
+    <w:lsdException w:name="Block Text" w:semiHidden="1" w:unhideWhenUsed="1"/>
+    <w:lsdException w:name="Hyperlink" w:semiHidden="1" w:unhideWhenUsed="1"/>
+    <w:lsdException w:name="FollowedHyperlink" w:semiHidden="1" w:unhideWhenUsed="1"/>
+    <w:lsdException w:name="Strong" w:uiPriority="22" w:qFormat="1"/>
+    <w:lsdException w:name="Emphasis" w:uiPriority="20" w:qFormat="1"/>
+    <w:lsdException w:name="Document Map" w:semiHidden="1" w:unhideWhenUsed="1"/>
+    <w:lsdException w:name="Plain Text" w:semiHidden="1" w:unhideWhenUsed="1"/>
+    <w:lsdException w:name="E-mail Signature" w:semiHidden="1" w:unhideWhenUsed="1"/>
+    <w:lsdException w:name="HTML Top of Form" w:semiHidden="1" w:unhideWhenUsed="1"/>
+    <w:lsdException w:name="HTML Bottom of Form" w:semiHidden="1" w:unhideWhenUsed="1"/>
+    <w:lsdException w:name="Normal (Web)" w:semiHidden="1" w:unhideWhenUsed="1"/>
+    <w:lsdException w:name="HTML Acronym" w:semiHidden="1" w:unhideWhenUsed="1"/>
+    <w:lsdException w:name="HTML Address" w:semiHidden="1" w:unhideWhenUsed="1"/>
+    <w:lsdException w:name="HTML Cite" w:semiHidden="1" w:unhideWhenUsed="1"/>
+    <w:lsdException w:name="HTML Code" w:semiHidden="1" w:unhideWhenUsed="1"/>
+    <w:lsdException w:name="HTML Definition" w:semiHidden="1" w:unhideWhenUsed="1"/>
+    <w:lsdException w:name="HTML Keyboard" w:semiHidden="1" w:unhideWhenUsed="1"/>
+    <w:lsdException w:name="HTML Preformatted" w:semiHidden="1" w:unhideWhenUsed="1"/>
+    <w:lsdException w:name="HTML Sample" w:semiHidden="1" w:unhideWhenUsed="1"/>
+    <w:lsdException w:name="HTML Typewriter" w:semiHidden="1" w:unhideWhenUsed="1"/>
+    <w:lsdException w:name="HTML Variable" w:semiHidden="1" w:unhideWhenUsed="1"/>
+    <w:lsdException w:name="Normal Table" w:semiHidden="1" w:unhideWhenUsed="1"/>
+    <w:lsdException w:name="annotation subject" w:semiHidden="1" w:unhideWhenUsed="1"/>
+    <w:lsdException w:name="No List" w:semiHidden="1" w:unhideWhenUsed="1"/>
+    <w:lsdException w:name="Outline List 1" w:semiHidden="1" w:unhideWhenUsed="1"/>
+    <w:lsdException w:name="Outline List 2" w:semiHidden="1" w:unhideWhenUsed="1"/>
+    <w:lsdException w:name="Outline List 3" w:semiHidden="1" w:unhideWhenUsed="1"/>
+    <w:lsdException w:name="Table Simple 1" w:semiHidden="1" w:unhideWhenUsed="1"/>
+    <w:lsdException w:name="Table Simple 2" w:semiHidden="1" w:unhideWhenUsed="1"/>
+    <w:lsdException w:name="Table Simple 3" w:semiHidden="1" w:unhideWhenUsed="1"/>
+    <w:lsdException w:name="Table Classic 1" w:semiHidden="1" w:unhideWhenUsed="1"/>
+    <w:lsdException w:name="Table Classic 2" w:semiHidden="1" w:unhideWhenUsed="1"/>
+    <w:lsdException w:name="Table Classic 3" w:semiHidden="1" w:unhideWhenUsed="1"/>
+    <w:lsdException w:name="Table Classic 4" w:semiHidden="1" w:unhideWhenUsed="1"/>
+    <w:lsdException w:name="Table Colorful 1" w:semiHidden="1" w:unhideWhenUsed="1"/>
+    <w:lsdException w:name="Table Colorful 2" w:semiHidden="1" w:unhideWhenUsed="1"/>
+    <w:lsdException w:name="Table Colorful 3" w:semiHidden="1" w:unhideWhenUsed="1"/>
+    <w:lsdException w:name="Table Columns 1" w:semiHidden="1" w:unhideWhenUsed="1"/>
+    <w:lsdException w:name="Table Columns 2" w:semiHidden="1" w:unhideWhenUsed="1"/>
+    <w:lsdException w:name="Table Columns 3" w:semiHidden="1" w:unhideWhenUsed="1"/>
+    <w:lsdException w:name="Table Columns 4" w:semiHidden="1" w:unhideWhenUsed="1"/>
+    <w:lsdException w:name="Table Columns 5" w:semiHidden="1" w:unhideWhenUsed="1"/>
+    <w:lsdException w:name="Table Grid 1" w:semiHidden="1" w:unhideWhenUsed="1"/>
+    <w:lsdException w:name="Table Grid 2" w:semiHidden="1" w:unhideWhenUsed="1"/>
+    <w:lsdException w:name="Table Grid 3" w:semiHidden="1" w:unhideWhenUsed="1"/>
+    <w:lsdException w:name="Table Grid 4" w:semiHidden="1" w:unhideWhenUsed="1"/>
+    <w:lsdException w:name="Table Grid 5" w:semiHidden="1" w:unhideWhenUsed="1"/>
+    <w:lsdException w:name="Table Grid 6" w:semiHidden="1" w:unhideWhenUsed="1"/>
+    <w:lsdException w:name="Table Grid 7" w:semiHidden="1" w:unhideWhenUsed="1"/>
+    <w:lsdException w:name="Table Grid 8" w:semiHidden="1" w:unhideWhenUsed="1"/>
+    <w:lsdException w:name="Table List 1" w:semiHidden="1" w:unhideWhenUsed="1"/>
+    <w:lsdException w:name="Table List 2" w:semiHidden="1" w:unhideWhenUsed="1"/>
+    <w:lsdException w:name="Table List 3" w:semiHidden="1" w:unhideWhenUsed="1"/>
+    <w:lsdException w:name="Table List 4" w:semiHidden="1" w:unhideWhenUsed="1"/>
+    <w:lsdException w:name="Table List 5" w:semiHidden="1" w:unhideWhenUsed="1"/>
+    <w:lsdException w:name="Table List 6" w:semiHidden="1" w:unhideWhenUsed="1"/>
+    <w:lsdException w:name="Table List 7" w:semiHidden="1" w:unhideWhenUsed="1"/>
+    <w:lsdException w:name="Table List 8" w:semiHidden="1" w:unhideWhenUsed="1"/>
+    <w:lsdException w:name="Table 3D effects 1" w:semiHidden="1" w:unhideWhenUsed="1"/>
+    <w:lsdException w:name="Table 3D effects 2" w:semiHidden="1" w:unhideWhenUsed="1"/>
+    <w:lsdException w:name="Table 3D effects 3" w:semiHidden="1" w:unhideWhenUsed="1"/>
+    <w:lsdException w:name="Table Contemporary" w:semiHidden="1" w:unhideWhenUsed="1"/>
+    <w:lsdException w:name="Table Elegant" w:semiHidden="1" w:unhideWhenUsed="1"/>
+    <w:lsdException w:name="Table Professional" w:semiHidden="1" w:unhideWhenUsed="1"/>
+    <w:lsdException w:name="Table Subtle 1" w:semiHidden="1" w:unhideWhenUsed="1"/>
+    <w:lsdException w:name="Table Subtle 2" w:semiHidden="1" w:unhideWhenUsed="1"/>
+    <w:lsdException w:name="Table Web 1" w:semiHidden="1" w:unhideWhenUsed="1"/>
+    <w:lsdException w:name="Table Web 2" w:semiHidden="1" w:unhideWhenUsed="1"/>
+    <w:lsdException w:name="Table Web 3" w:semiHidden="1" w:unhideWhenUsed="1"/>
+    <w:lsdException w:name="Balloon Text" w:semiHidden="1" w:unhideWhenUsed="1"/>
+    <w:lsdException w:name="Table Grid" w:uiPriority="39"/>
+    <w:lsdException w:name="Table Theme" w:semiHidden="1" w:unhideWhenUsed="1"/>
+    <w:lsdException w:name="Placeholder Text" w:semiHidden="1"/>
+    <w:lsdException w:name="No Spacing" w:uiPriority="1" w:qFormat="1"/>
+    <w:lsdException w:name="Light Shading" w:uiPriority="60"/>
+    <w:lsdException w:name="Light List" w:uiPriority="61"/>
+    <w:lsdException w:name="Light Grid" w:uiPriority="62"/>
+    <w:lsdException w:name="Medium Shading 1" w:uiPriority="63"/>
+    <w:lsdException w:name="Medium Shading 2" w:uiPriority="64"/>
+    <w:lsdException w:name="Medium List 1" w:uiPriority="65"/>
+    <w:lsdException w:name="Medium List 2" w:uiPriority="66"/>
+    <w:lsdException w:name="Medium Grid 1" w:uiPriority="67"/>
+    <w:lsdException w:name="Medium Grid 2" w:uiPriority="68"/>
+    <w:lsdException w:name="Medium Grid 3" w:uiPriority="69"/>
+    <w:lsdException w:name="Dark List" w:uiPriority="70"/>
+    <w:lsdException w:name="Colorful Shading" w:uiPriority="71"/>
+    <w:lsdException w:name="Colorful List" w:uiPriority="72"/>
+    <w:lsdException w:name="Colorful Grid" w:uiPriority="73"/>
+    <w:lsdException w:name="Light Shading Accent 1" w:uiPriority="60"/>
+    <w:lsdException w:name="Light List Accent 1" w:uiPriority="61"/>
+    <w:lsdException w:name="Light Grid Accent 1" w:uiPriority="62"/>
+    <w:lsdException w:name="Medium Shading 1 Accent 1" w:uiPriority="63"/>
+    <w:lsdException w:name="Medium Shading 2 Accent 1" w:uiPriority="64"/>
+    <w:lsdException w:name="Medium List 1 Accent 1" w:uiPriority="65"/>
+    <w:lsdException w:name="Revision" w:semiHidden="1"/>
+    <w:lsdException w:name="List Paragraph" w:uiPriority="34" w:qFormat="1"/>
+    <w:lsdException w:name="Quote" w:uiPriority="29" w:qFormat="1"/>
+    <w:lsdException w:name="Intense Quote" w:uiPriority="30" w:qFormat="1"/>
+    <w:lsdException w:name="Medium List 2 Accent 1" w:uiPriority="66"/>
+    <w:lsdException w:name="Medium Grid 1 Accent 1" w:uiPriority="67"/>
+    <w:lsdException w:name="Medium Grid 2 Accent 1" w:uiPriority="68"/>
+    <w:lsdException w:name="Medium Grid 3 Accent 1" w:uiPriority="69"/>
+    <w:lsdException w:name="Dark List Accent 1" w:uiPriority="70"/>
+    <w:lsdException w:name="Colorful Shading Accent 1" w:uiPriority="71"/>
+    <w:lsdException w:name="Colorful List Accent 1" w:uiPriority="72"/>
+    <w:lsdException w:name="Colorful Grid Accent 1" w:uiPriority="73"/>
+    <w:lsdException w:name="Light Shading Accent 2" w:uiPriority="60"/>
+    <w:lsdException w:name="Light List Accent 2" w:uiPriority="61"/>
+    <w:lsdException w:name="Light Grid Accent 2" w:uiPriority="62"/>
+    <w:lsdException w:name="Medium Shading 1 Accent 2" w:uiPriority="63"/>
+    <w:lsdException w:name="Medium Shading 2 Accent 2" w:uiPriority="64"/>
+    <w:lsdException w:name="Medium List 1 Accent 2" w:uiPriority="65"/>
+    <w:lsdException w:name="Medium List 2 Accent 2" w:uiPriority="66"/>
+    <w:lsdException w:name="Medium Grid 1 Accent 2" w:uiPriority="67"/>
+    <w:lsdException w:name="Medium Grid 2 Accent 2" w:uiPriority="68"/>
+    <w:lsdException w:name="Medium Grid 3 Accent 2" w:uiPriority="69"/>
+    <w:lsdException w:name="Dark List Accent 2" w:uiPriority="70"/>
+    <w:lsdException w:name="Colorful Shading Accent 2" w:uiPriority="71"/>
+    <w:lsdException w:name="Colorful List Accent 2" w:uiPriority="72"/>
+    <w:lsdException w:name="Colorful Grid Accent 2" w:uiPriority="73"/>
+    <w:lsdException w:name="Light Shading Accent 3" w:uiPriority="60"/>
+    <w:lsdException w:name="Light List Accent 3" w:uiPriority="61"/>
+    <w:lsdException w:name="Light Grid Accent 3" w:uiPriority="62"/>
+    <w:lsdException w:name="Medium Shading 1 Accent 3" w:uiPriority="63"/>
+    <w:lsdException w:name="Medium Shading 2 Accent 3" w:uiPriority="64"/>
+    <w:lsdException w:name="Medium List 1 Accent 3" w:uiPriority="65"/>
+    <w:lsdException w:name="Medium List 2 Accent 3" w:uiPriority="66"/>
+    <w:lsdException w:name="Medium Grid 1 Accent 3" w:uiPriority="67"/>
+    <w:lsdException w:name="Medium Grid 2 Accent 3" w:uiPriority="68"/>
+    <w:lsdException w:name="Medium Grid 3 Accent 3" w:uiPriority="69"/>
+    <w:lsdException w:name="Dark List Accent 3" w:uiPriority="70"/>
+    <w:lsdException w:name="Colorful Shading Accent 3" w:uiPriority="71"/>
+    <w:lsdException w:name="Colorful List Accent 3" w:uiPriority="72"/>
+    <w:lsdException w:name="Colorful Grid Accent 3" w:uiPriority="73"/>
+    <w:lsdException w:name="Light Shading Accent 4" w:uiPriority="60"/>
+    <w:lsdException w:name="Light List Accent 4" w:uiPriority="61"/>
+    <w:lsdException w:name="Light Grid Accent 4" w:uiPriority="62"/>
+    <w:lsdException w:name="Medium Shading 1 Accent 4" w:uiPriority="63"/>
+    <w:lsdException w:name="Medium Shading 2 Accent 4" w:uiPriority="64"/>
+    <w:lsdException w:name="Medium List 1 Accent 4" w:uiPriority="65"/>
+    <w:lsdException w:name="Medium List 2 Accent 4" w:uiPriority="66"/>
+    <w:lsdException w:name="Medium Grid 1 Accent 4" w:uiPriority="67"/>
+    <w:lsdException w:name="Medium Grid 2 Accent 4" w:uiPriority="68"/>
+    <w:lsdException w:name="Medium Grid 3 Accent 4" w:uiPriority="69"/>
+    <w:lsdException w:name="Dark List Accent 4" w:uiPriority="70"/>
+    <w:lsdException w:name="Colorful Shading Accent 4" w:uiPriority="71"/>
+    <w:lsdException w:name="Colorful List Accent 4" w:uiPriority="72"/>
+    <w:lsdException w:name="Colorful Grid Accent 4" w:uiPriority="73"/>
+    <w:lsdException w:name="Light Shading Accent 5" w:uiPriority="60"/>
+    <w:lsdException w:name="Light List Accent 5" w:uiPriority="61"/>
+    <w:lsdException w:name="Light Grid Accent 5" w:uiPriority="62"/>
+    <w:lsdException w:name="Medium Shading 1 Accent 5" w:uiPriority="63"/>
+    <w:lsdException w:name="Medium Shading 2 Accent 5" w:uiPriority="64"/>
+    <w:lsdException w:name="Medium List 1 Accent 5" w:uiPriority="65"/>
+    <w:lsdException w:name="Medium List 2 Accent 5" w:uiPriority="66"/>
+    <w:lsdException w:name="Medium Grid 1 Accent 5" w:uiPriority="67"/>
+    <w:lsdException w:name="Medium Grid 2 Accent 5" w:uiPriority="68"/>
+    <w:lsdException w:name="Medium Grid 3 Accent 5" w:uiPriority="69"/>
+    <w:lsdException w:name="Dark List Accent 5" w:uiPriority="70"/>
+    <w:lsdException w:name="Colorful Shading Accent 5" w:uiPriority="71"/>
+    <w:lsdException w:name="Colorful List Accent 5" w:uiPriority="72"/>
+    <w:lsdException w:name="Colorful Grid Accent 5" w:uiPriority="73"/>
+    <w:lsdException w:name="Light Shading Accent 6" w:uiPriority="60"/>
+    <w:lsdException w:name="Light List Accent 6" w:uiPriority="61"/>
+    <w:lsdException w:name="Light Grid Accent 6" w:uiPriority="62"/>
+    <w:lsdException w:name="Medium Shading 1 Accent 6" w:uiPriority="63"/>
+    <w:lsdException w:name="Medium Shading 2 Accent 6" w:uiPriority="64"/>
+    <w:lsdException w:name="Medium List 1 Accent 6" w:uiPriority="65"/>
+    <w:lsdException w:name="Medium List 2 Accent 6" w:uiPriority="66"/>
+    <w:lsdException w:name="Medium Grid 1 Accent 6" w:uiPriority="67"/>
+    <w:lsdException w:name="Medium Grid 2 Accent 6" w:uiPriority="68"/>
+    <w:lsdException w:name="Medium Grid 3 Accent 6" w:uiPriority="69"/>
+    <w:lsdException w:name="Dark List Accent 6" w:uiPriority="70"/>
+    <w:lsdException w:name="Colorful Shading Accent 6" w:uiPriority="71"/>
+    <w:lsdException w:name="Colorful List Accent 6" w:uiPriority="72"/>
+    <w:lsdException w:name="Colorful Grid Accent 6" w:uiPriority="73"/>
+    <w:lsdException w:name="Subtle Emphasis" w:uiPriority="19" w:qFormat="1"/>
+    <w:lsdException w:name="Intense Emphasis" w:uiPriority="21" w:qFormat="1"/>
+    <w:lsdException w:name="Subtle Reference" w:uiPriority="31" w:qFormat="1"/>
+    <w:lsdException w:name="Intense Reference" w:uiPriority="32" w:qFormat="1"/>
+    <w:lsdException w:name="Book Title" w:uiPriority="33" w:qFormat="1"/>
+    <w:lsdException w:name="Bibliography" w:semiHidden="1" w:uiPriority="37" w:unhideWhenUsed="1"/>
+    <w:lsdException w:name="TOC Heading" w:semiHidden="1" w:uiPriority="39" w:unhideWhenUsed="1" w:qFormat="1"/>
+    <w:lsdException w:name="Plain Table 1" w:uiPriority="41"/>
+    <w:lsdException w:name="Plain Table 2" w:uiPriority="42"/>
+    <w:lsdException w:name="Plain Table 3" w:uiPriority="43"/>
+    <w:lsdException w:name="Plain Table 4" w:uiPriority="44"/>
+    <w:lsdException w:name="Plain Table 5" w:uiPriority="45"/>
+    <w:lsdException w:name="Grid Table Light" w:uiPriority="40"/>
+    <w:lsdException w:name="Grid Table 1 Light" w:uiPriority="46"/>
+    <w:lsdException w:name="Grid Table 2" w:uiPriority="47"/>
+    <w:lsdException w:name="Grid Table 3" w:uiPriority="48"/>
+    <w:lsdException w:name="Grid Table 4" w:uiPriority="49"/>
+    <w:lsdException w:name="Grid Table 5 Dark" w:uiPriority="50"/>
+    <w:lsdException w:name="Grid Table 6 Colorful" w:uiPriority="51"/>
+    <w:lsdException w:name="Grid Table 7 Colorful" w:uiPriority="52"/>
+    <w:lsdException w:name="Grid Table 1 Light Accent 1" w:uiPriority="46"/>
+    <w:lsdException w:name="Grid Table 2 Accent 1" w:uiPriority="47"/>
+    <w:lsdException w:name="Grid Table 3 Accent 1" w:uiPriority="48"/>
+    <w:lsdException w:name="Grid Table 4 Accent 1" w:uiPriority="49"/>
+    <w:lsdException w:name="Grid Table 5 Dark Accent 1" w:uiPriority="50"/>
+    <w:lsdException w:name="Grid Table 6 Colorful Accent 1" w:uiPriority="51"/>
+    <w:lsdException w:name="Grid Table 7 Colorful Accent 1" w:uiPriority="52"/>
+    <w:lsdException w:name="Grid Table 1 Light Accent 2" w:uiPriority="46"/>
+    <w:lsdException w:name="Grid Table 2 Accent 2" w:uiPriority="47"/>
+    <w:lsdException w:name="Grid Table 3 Accent 2" w:uiPriority="48"/>
+    <w:lsdException w:name="Grid Table 4 Accent 2" w:uiPriority="49"/>
+    <w:lsdException w:name="Grid Table 5 Dark Accent 2" w:uiPriority="50"/>
+    <w:lsdException w:name="Grid Table 6 Colorful Accent 2" w:uiPriority="51"/>
+    <w:lsdException w:name="Grid Table 7 Colorful Accent 2" w:uiPriority="52"/>
+    <w:lsdException w:name="Grid Table 1 Light Accent 3" w:uiPriority="46"/>
+    <w:lsdException w:name="Grid Table 2 Accent 3" w:uiPriority="47"/>
+    <w:lsdException w:name="Grid Table 3 Accent 3" w:uiPriority="48"/>
+    <w:lsdException w:name="Grid Table 4 Accent 3" w:uiPriority="49"/>
+    <w:lsdException w:name="Grid Table 5 Dark Accent 3" w:uiPriority="50"/>
+    <w:lsdException w:name="Grid Table 6 Colorful Accent 3" w:uiPriority="51"/>
+    <w:lsdException w:name="Grid Table 7 Colorful Accent 3" w:uiPriority="52"/>
+    <w:lsdException w:name="Grid Table 1 Light Accent 4" w:uiPriority="46"/>
+    <w:lsdException w:name="Grid Table 2 Accent 4" w:uiPriority="47"/>
+    <w:lsdException w:name="Grid Table 3 Accent 4" w:uiPriority="48"/>
+    <w:lsdException w:name="Grid Table 4 Accent 4" w:uiPriority="49"/>
+    <w:lsdException w:name="Grid Table 5 Dark Accent 4" w:uiPriority="50"/>
+    <w:lsdException w:name="Grid Table 6 Colorful Accent 4" w:uiPriority="51"/>
+    <w:lsdException w:name="Grid Table 7 Colorful Accent 4" w:uiPriority="52"/>
+    <w:lsdException w:name="Grid Table 1 Light Accent 5" w:uiPriority="46"/>
+    <w:lsdException w:name="Grid Table 2 Accent 5" w:uiPriority="47"/>
+    <w:lsdException w:name="Grid Table 3 Accent 5" w:uiPriority="48"/>
+    <w:lsdException w:name="Grid Table 4 Accent 5" w:uiPriority="49"/>
+    <w:lsdException w:name="Grid Table 5 Dark Accent 5" w:uiPriority="50"/>
+    <w:lsdException w:name="Grid Table 6 Colorful Accent 5" w:uiPriority="51"/>
+    <w:lsdException w:name="Grid Table 7 Colorful Accent 5" w:uiPriority="52"/>
+    <w:lsdException w:name="Grid Table 1 Light Accent 6" w:uiPriority="46"/>
+    <w:lsdException w:name="Grid Table 2 Accent 6" w:uiPriority="47"/>
+    <w:lsdException w:name="Grid Table 3 Accent 6" w:uiPriority="48"/>
+    <w:lsdException w:name="Grid Table 4 Accent 6" w:uiPriority="49"/>
+    <w:lsdException w:name="Grid Table 5 Dark Accent 6" w:uiPriority="50"/>
+    <w:lsdException w:name="Grid Table 6 Colorful Accent 6" w:uiPriority="51"/>
+    <w:lsdException w:name="Grid Table 7 Colorful Accent 6" w:uiPriority="52"/>
+    <w:lsdException w:name="List Table 1 Light" w:uiPriority="46"/>
+    <w:lsdException w:name="List Table 2" w:uiPriority="47"/>
+    <w:lsdException w:name="List Table 3" w:uiPriority="48"/>
+    <w:lsdException w:name="List Table 4" w:uiPriority="49"/>
+    <w:lsdException w:name="List Table 5 Dark" w:uiPriority="50"/>
+    <w:lsdException w:name="List Table 6 Colorful" w:uiPriority="51"/>
+    <w:lsdException w:name="List Table 7 Colorful" w:uiPriority="52"/>
+    <w:lsdException w:name="List Table 1 Light Accent 1" w:uiPriority="46"/>
+    <w:lsdException w:name="List Table 2 Accent 1" w:uiPriority="47"/>
+    <w:lsdException w:name="List Table 3 Accent 1" w:uiPriority="48"/>
+    <w:lsdException w:name="List Table 4 Accent 1" w:uiPriority="49"/>
+    <w:lsdException w:name="List Table 5 Dark Accent 1" w:uiPriority="50"/>
+    <w:lsdException w:name="List Table 6 Colorful Accent 1" w:uiPriority="51"/>
+    <w:lsdException w:name="List Table 7 Colorful Accent 1" w:uiPriority="52"/>
+    <w:lsdException w:name="List Table 1 Light Accent 2" w:uiPriority="46"/>
+    <w:lsdException w:name="List Table 2 Accent 2" w:uiPriority="47"/>
+    <w:lsdException w:name="List Table 3 Accent 2" w:uiPriority="48"/>
+    <w:lsdException w:name="List Table 4 Accent 2" w:uiPriority="49"/>
+    <w:lsdException w:name="List Table 5 Dark Accent 2" w:uiPriority="50"/>
+    <w:lsdException w:name="List Table 6 Colorful Accent 2" w:uiPriority="51"/>
+    <w:lsdException w:name="List Table 7 Colorful Accent 2" w:uiPriority="52"/>
+    <w:lsdException w:name="List Table 1 Light Accent 3" w:uiPriority="46"/>
+    <w:lsdException w:name="List Table 2 Accent 3" w:uiPriority="47"/>
+    <w:lsdException w:name="List Table 3 Accent 3" w:uiPriority="48"/>
+    <w:lsdException w:name="List Table 4 Accent 3" w:uiPriority="49"/>
+    <w:lsdException w:name="List Table 5 Dark Accent 3" w:uiPriority="50"/>
+    <w:lsdException w:name="List Table 6 Colorful Accent 3" w:uiPriority="51"/>
+    <w:lsdException w:name="List Table 7 Colorful Accent 3" w:uiPriority="52"/>
+    <w:lsdException w:name="List Table 1 Light Accent 4" w:uiPriority="46"/>
+    <w:lsdException w:name="List Table 2 Accent 4" w:uiPriority="47"/>
+    <w:lsdException w:name="List Table 3 Accent 4" w:uiPriority="48"/>
+    <w:lsdException w:name="List Table 4 Accent 4" w:uiPriority="49"/>
+    <w:lsdException w:name="List Table 5 Dark Accent 4" w:uiPriority="50"/>
+    <w:lsdException w:name="List Table 6 Colorful Accent 4" w:uiPriority="51"/>
+    <w:lsdException w:name="List Table 7 Colorful Accent 4" w:uiPriority="52"/>
+    <w:lsdException w:name="List Table 1 Light Accent 5" w:uiPriority="46"/>
+    <w:lsdException w:name="List Table 2 Accent 5" w:uiPriority="47"/>
+    <w:lsdException w:name="List Table 3 Accent 5" w:uiPriority="48"/>
+    <w:lsdException w:name="List Table 4 Accent 5" w:uiPriority="49"/>
+    <w:lsdException w:name="List Table 5 Dark Accent 5" w:uiPriority="50"/>
+    <w:lsdException w:name="List Table 6 Colorful Accent 5" w:uiPriority="51"/>
+    <w:lsdException w:name="List Table 7 Colorful Accent 5" w:uiPriority="52"/>
+    <w:lsdException w:name="List Table 1 Light Accent 6" w:uiPriority="46"/>
+    <w:lsdException w:name="List Table 2 Accent 6" w:uiPriority="47"/>
+    <w:lsdException w:name="List Table 3 Accent 6" w:uiPriority="48"/>
+    <w:lsdException w:name="List Table 4 Accent 6" w:uiPriority="49"/>
+    <w:lsdException w:name="List Table 5 Dark Accent 6" w:uiPriority="50"/>
+    <w:lsdException w:name="List Table 6 Colorful Accent 6" w:uiPriority="51"/>
+    <w:lsdException w:name="List Table 7 Colorful Accent 6" w:uiPriority="52"/>
+    <w:lsdException w:name="Mention" w:semiHidden="1" w:unhideWhenUsed="1"/>
+    <w:lsdException w:name="Smart Hyperlink" w:semiHidden="1" w:unhideWhenUsed="1"/>
+    <w:lsdException w:name="Hashtag" w:semiHidden="1" w:unhideWhenUsed="1"/>
+    <w:lsdException w:name="Unresolved Mention" w:semiHidden="1" w:unhideWhenUsed="1"/>
+    <w:lsdException w:name="Smart Link" w:semiHidden="1" w:unhideWhenUsed="1"/>
+  </w:latentStyles>
+  <w:style w:type="paragraph" w:default="1" w:styleId="Normal">
+    <w:name w:val="Normal"/>
+    <w:qFormat/>
   </w:style>
   <w:style w:type="paragraph" w:styleId="Heading1">
     <w:name w:val="heading 1"/>
     <w:basedOn w:val="Normal"/>
     <w:next w:val="Normal"/>
+    <w:uiPriority w:val="9"/>
+    <w:qFormat/>
     <w:pPr>
-      <w:keepNext w:val="1"/>
-      <w:keepLines w:val="1"/>
-      <w:pageBreakBefore w:val="0"/>
-      <w:spacing w:after="120" w:before="400" w:lineRule="auto"/>
+      <w:keepNext/>
+      <w:keepLines/>
+      <w:spacing w:before="400" w:after="120"/>
+      <w:outlineLvl w:val="0"/>
     </w:pPr>
     <w:rPr>
       <w:sz w:val="40"/>
@@ -556,14 +949,17 @@
     <w:name w:val="heading 2"/>
     <w:basedOn w:val="Normal"/>
     <w:next w:val="Normal"/>
+    <w:uiPriority w:val="9"/>
+    <w:semiHidden/>
+    <w:unhideWhenUsed/>
+    <w:qFormat/>
     <w:pPr>
-      <w:keepNext w:val="1"/>
-      <w:keepLines w:val="1"/>
-      <w:pageBreakBefore w:val="0"/>
-      <w:spacing w:after="120" w:before="360" w:lineRule="auto"/>
+      <w:keepNext/>
+      <w:keepLines/>
+      <w:spacing w:before="360" w:after="120"/>
+      <w:outlineLvl w:val="1"/>
     </w:pPr>
     <w:rPr>
-      <w:b w:val="0"/>
       <w:sz w:val="32"/>
       <w:szCs w:val="32"/>
     </w:rPr>
@@ -572,14 +968,17 @@
     <w:name w:val="heading 3"/>
     <w:basedOn w:val="Normal"/>
     <w:next w:val="Normal"/>
+    <w:uiPriority w:val="9"/>
+    <w:semiHidden/>
+    <w:unhideWhenUsed/>
+    <w:qFormat/>
     <w:pPr>
-      <w:keepNext w:val="1"/>
-      <w:keepLines w:val="1"/>
-      <w:pageBreakBefore w:val="0"/>
-      <w:spacing w:after="80" w:before="320" w:lineRule="auto"/>
+      <w:keepNext/>
+      <w:keepLines/>
+      <w:spacing w:before="320" w:after="80"/>
+      <w:outlineLvl w:val="2"/>
     </w:pPr>
     <w:rPr>
-      <w:b w:val="0"/>
       <w:color w:val="434343"/>
       <w:sz w:val="28"/>
       <w:szCs w:val="28"/>
@@ -589,11 +988,15 @@
     <w:name w:val="heading 4"/>
     <w:basedOn w:val="Normal"/>
     <w:next w:val="Normal"/>
+    <w:uiPriority w:val="9"/>
+    <w:semiHidden/>
+    <w:unhideWhenUsed/>
+    <w:qFormat/>
     <w:pPr>
-      <w:keepNext w:val="1"/>
-      <w:keepLines w:val="1"/>
-      <w:pageBreakBefore w:val="0"/>
-      <w:spacing w:after="80" w:before="280" w:lineRule="auto"/>
+      <w:keepNext/>
+      <w:keepLines/>
+      <w:spacing w:before="280" w:after="80"/>
+      <w:outlineLvl w:val="3"/>
     </w:pPr>
     <w:rPr>
       <w:color w:val="666666"/>
@@ -605,44 +1008,76 @@
     <w:name w:val="heading 5"/>
     <w:basedOn w:val="Normal"/>
     <w:next w:val="Normal"/>
+    <w:uiPriority w:val="9"/>
+    <w:semiHidden/>
+    <w:unhideWhenUsed/>
+    <w:qFormat/>
     <w:pPr>
-      <w:keepNext w:val="1"/>
-      <w:keepLines w:val="1"/>
-      <w:pageBreakBefore w:val="0"/>
-      <w:spacing w:after="80" w:before="240" w:lineRule="auto"/>
+      <w:keepNext/>
+      <w:keepLines/>
+      <w:spacing w:before="240" w:after="80"/>
+      <w:outlineLvl w:val="4"/>
     </w:pPr>
     <w:rPr>
       <w:color w:val="666666"/>
-      <w:sz w:val="22"/>
-      <w:szCs w:val="22"/>
     </w:rPr>
   </w:style>
   <w:style w:type="paragraph" w:styleId="Heading6">
     <w:name w:val="heading 6"/>
     <w:basedOn w:val="Normal"/>
     <w:next w:val="Normal"/>
+    <w:uiPriority w:val="9"/>
+    <w:semiHidden/>
+    <w:unhideWhenUsed/>
+    <w:qFormat/>
     <w:pPr>
-      <w:keepNext w:val="1"/>
-      <w:keepLines w:val="1"/>
-      <w:pageBreakBefore w:val="0"/>
-      <w:spacing w:after="80" w:before="240" w:lineRule="auto"/>
+      <w:keepNext/>
+      <w:keepLines/>
+      <w:spacing w:before="240" w:after="80"/>
+      <w:outlineLvl w:val="5"/>
     </w:pPr>
     <w:rPr>
-      <w:i w:val="1"/>
+      <w:i/>
       <w:color w:val="666666"/>
-      <w:sz w:val="22"/>
-      <w:szCs w:val="22"/>
     </w:rPr>
+  </w:style>
+  <w:style w:type="character" w:default="1" w:styleId="DefaultParagraphFont">
+    <w:name w:val="Default Paragraph Font"/>
+    <w:uiPriority w:val="1"/>
+    <w:semiHidden/>
+    <w:unhideWhenUsed/>
+  </w:style>
+  <w:style w:type="table" w:default="1" w:styleId="TableNormal">
+    <w:name w:val="Normal Table"/>
+    <w:uiPriority w:val="99"/>
+    <w:semiHidden/>
+    <w:unhideWhenUsed/>
+    <w:tblPr>
+      <w:tblInd w:w="0" w:type="dxa"/>
+      <w:tblCellMar>
+        <w:top w:w="0" w:type="dxa"/>
+        <w:left w:w="108" w:type="dxa"/>
+        <w:bottom w:w="0" w:type="dxa"/>
+        <w:right w:w="108" w:type="dxa"/>
+      </w:tblCellMar>
+    </w:tblPr>
+  </w:style>
+  <w:style w:type="numbering" w:default="1" w:styleId="NoList">
+    <w:name w:val="No List"/>
+    <w:uiPriority w:val="99"/>
+    <w:semiHidden/>
+    <w:unhideWhenUsed/>
   </w:style>
   <w:style w:type="paragraph" w:styleId="Title">
     <w:name w:val="Title"/>
     <w:basedOn w:val="Normal"/>
     <w:next w:val="Normal"/>
+    <w:uiPriority w:val="10"/>
+    <w:qFormat/>
     <w:pPr>
-      <w:keepNext w:val="1"/>
-      <w:keepLines w:val="1"/>
-      <w:pageBreakBefore w:val="0"/>
-      <w:spacing w:after="60" w:before="0" w:lineRule="auto"/>
+      <w:keepNext/>
+      <w:keepLines/>
+      <w:spacing w:after="60"/>
     </w:pPr>
     <w:rPr>
       <w:sz w:val="52"/>
@@ -653,15 +1088,14 @@
     <w:name w:val="Subtitle"/>
     <w:basedOn w:val="Normal"/>
     <w:next w:val="Normal"/>
+    <w:uiPriority w:val="11"/>
+    <w:qFormat/>
     <w:pPr>
-      <w:keepNext w:val="1"/>
-      <w:keepLines w:val="1"/>
-      <w:pageBreakBefore w:val="0"/>
-      <w:spacing w:after="320" w:before="0" w:lineRule="auto"/>
+      <w:keepNext/>
+      <w:keepLines/>
+      <w:spacing w:after="320"/>
     </w:pPr>
     <w:rPr>
-      <w:rFonts w:ascii="Arial" w:cs="Arial" w:eastAsia="Arial" w:hAnsi="Arial"/>
-      <w:i w:val="0"/>
       <w:color w:val="666666"/>
       <w:sz w:val="30"/>
       <w:szCs w:val="30"/>

</xml_diff>